<commit_message>
Completato documento R Programming
</commit_message>
<xml_diff>
--- a/r_programming.docx
+++ b/r_programming.docx
@@ -35,7 +35,7 @@
         <w:pStyle w:val="Date"/>
       </w:pPr>
       <w:r>
-        <w:t xml:space="preserve">09/01/2015</w:t>
+        <w:t xml:space="preserve">27/01/2015</w:t>
       </w:r>
     </w:p>
     <w:p>
@@ -1653,6 +1653,1967 @@
       </w:r>
       <w:r>
         <w:t xml:space="preserve">, opens a connection to a webpage.</w:t>
+      </w:r>
+    </w:p>
+    <w:p>
+      <w:r>
+        <w:rPr>
+          <w:b/>
+        </w:rPr>
+        <w:t xml:space="preserve">Programming with R</w:t>
+      </w:r>
+    </w:p>
+    <w:p>
+      <w:r>
+        <w:t xml:space="preserve">Control Structures:</w:t>
+      </w:r>
+    </w:p>
+    <w:p>
+      <w:pPr>
+        <w:pStyle w:val="Compact"/>
+        <w:numPr>
+          <w:numId w:val="15"/>
+          <w:ilvl w:val="0"/>
+        </w:numPr>
+      </w:pPr>
+      <w:r>
+        <w:rPr>
+          <w:i/>
+        </w:rPr>
+        <w:t xml:space="preserve">if</w:t>
+      </w:r>
+      <w:r>
+        <w:t xml:space="preserve">,</w:t>
+      </w:r>
+      <w:r>
+        <w:rPr>
+          <w:i/>
+        </w:rPr>
+        <w:t xml:space="preserve">else</w:t>
+      </w:r>
+      <w:r>
+        <w:t xml:space="preserve">: testing a condition;</w:t>
+      </w:r>
+    </w:p>
+    <w:p>
+      <w:pPr>
+        <w:pStyle w:val="Compact"/>
+        <w:numPr>
+          <w:numId w:val="15"/>
+          <w:ilvl w:val="0"/>
+        </w:numPr>
+      </w:pPr>
+      <w:r>
+        <w:rPr>
+          <w:i/>
+        </w:rPr>
+        <w:t xml:space="preserve">for</w:t>
+      </w:r>
+      <w:r>
+        <w:t xml:space="preserve">: execute a loop a fixed number of times (most commonly used for iteration over the elements of an object);</w:t>
+      </w:r>
+    </w:p>
+    <w:p>
+      <w:pPr>
+        <w:pStyle w:val="Compact"/>
+        <w:numPr>
+          <w:numId w:val="15"/>
+          <w:ilvl w:val="0"/>
+        </w:numPr>
+      </w:pPr>
+      <w:r>
+        <w:rPr>
+          <w:i/>
+        </w:rPr>
+        <w:t xml:space="preserve">while</w:t>
+      </w:r>
+      <w:r>
+        <w:t xml:space="preserve">: execute a loop while a condition (or more than one) is true;</w:t>
+      </w:r>
+    </w:p>
+    <w:p>
+      <w:pPr>
+        <w:pStyle w:val="Compact"/>
+        <w:numPr>
+          <w:numId w:val="15"/>
+          <w:ilvl w:val="0"/>
+        </w:numPr>
+      </w:pPr>
+      <w:r>
+        <w:rPr>
+          <w:i/>
+        </w:rPr>
+        <w:t xml:space="preserve">repeat</w:t>
+      </w:r>
+      <w:r>
+        <w:t xml:space="preserve">: execute an infinite loop;</w:t>
+      </w:r>
+    </w:p>
+    <w:p>
+      <w:pPr>
+        <w:pStyle w:val="Compact"/>
+        <w:numPr>
+          <w:numId w:val="15"/>
+          <w:ilvl w:val="0"/>
+        </w:numPr>
+      </w:pPr>
+      <w:r>
+        <w:rPr>
+          <w:i/>
+        </w:rPr>
+        <w:t xml:space="preserve">break</w:t>
+      </w:r>
+      <w:r>
+        <w:t xml:space="preserve">: break the execution af a loop;</w:t>
+      </w:r>
+    </w:p>
+    <w:p>
+      <w:pPr>
+        <w:pStyle w:val="Compact"/>
+        <w:numPr>
+          <w:numId w:val="15"/>
+          <w:ilvl w:val="0"/>
+        </w:numPr>
+      </w:pPr>
+      <w:r>
+        <w:rPr>
+          <w:i/>
+        </w:rPr>
+        <w:t xml:space="preserve">next</w:t>
+      </w:r>
+      <w:r>
+        <w:t xml:space="preserve">: skip an iteraction of a loop;</w:t>
+      </w:r>
+    </w:p>
+    <w:p>
+      <w:pPr>
+        <w:pStyle w:val="Compact"/>
+        <w:numPr>
+          <w:numId w:val="15"/>
+          <w:ilvl w:val="0"/>
+        </w:numPr>
+      </w:pPr>
+      <w:r>
+        <w:rPr>
+          <w:i/>
+        </w:rPr>
+        <w:t xml:space="preserve">return</w:t>
+      </w:r>
+      <w:r>
+        <w:t xml:space="preserve">: exit a function.</w:t>
+      </w:r>
+    </w:p>
+    <w:p>
+      <w:r>
+        <w:t xml:space="preserve">Infinite loops should be generally avoid, even if they are theoretically correct.</w:t>
+      </w:r>
+    </w:p>
+    <w:p>
+      <w:r>
+        <w:t xml:space="preserve">Functions:</w:t>
+      </w:r>
+    </w:p>
+    <w:p>
+      <w:pPr>
+        <w:pStyle w:val="Compact"/>
+        <w:numPr>
+          <w:numId w:val="16"/>
+          <w:ilvl w:val="0"/>
+        </w:numPr>
+      </w:pPr>
+      <w:r>
+        <w:t xml:space="preserve">Functions are created using the</w:t>
+      </w:r>
+      <w:r>
+        <w:t xml:space="preserve"> </w:t>
+      </w:r>
+      <w:r>
+        <w:rPr>
+          <w:i/>
+        </w:rPr>
+        <w:t xml:space="preserve">function()</w:t>
+      </w:r>
+      <w:r>
+        <w:t xml:space="preserve"> </w:t>
+      </w:r>
+      <w:r>
+        <w:t xml:space="preserve">directive and are stored as "first class objects", i.e. they must be trated much like any other R object.</w:t>
+      </w:r>
+    </w:p>
+    <w:p>
+      <w:pPr>
+        <w:pStyle w:val="Compact"/>
+        <w:numPr>
+          <w:numId w:val="16"/>
+          <w:ilvl w:val="0"/>
+        </w:numPr>
+      </w:pPr>
+      <w:r>
+        <w:t xml:space="preserve">Functions can be passed as arguments to other functions.</w:t>
+      </w:r>
+    </w:p>
+    <w:p>
+      <w:pPr>
+        <w:pStyle w:val="Compact"/>
+        <w:numPr>
+          <w:numId w:val="16"/>
+          <w:ilvl w:val="0"/>
+        </w:numPr>
+      </w:pPr>
+      <w:r>
+        <w:t xml:space="preserve">Functions can be nested, so that you can define a function inside another function.</w:t>
+      </w:r>
+    </w:p>
+    <w:p>
+      <w:pPr>
+        <w:pStyle w:val="Compact"/>
+        <w:numPr>
+          <w:numId w:val="16"/>
+          <w:ilvl w:val="0"/>
+        </w:numPr>
+      </w:pPr>
+      <w:r>
+        <w:t xml:space="preserve">The return value of a function is the last expression in the function body to be evaluated.</w:t>
+      </w:r>
+    </w:p>
+    <w:p>
+      <w:r>
+        <w:t xml:space="preserve">Function arguments:</w:t>
+      </w:r>
+    </w:p>
+    <w:p>
+      <w:pPr>
+        <w:pStyle w:val="Compact"/>
+        <w:numPr>
+          <w:numId w:val="17"/>
+          <w:ilvl w:val="0"/>
+        </w:numPr>
+      </w:pPr>
+      <w:r>
+        <w:t xml:space="preserve">formal arguments are those arguments included in the function definition;</w:t>
+      </w:r>
+    </w:p>
+    <w:p>
+      <w:pPr>
+        <w:pStyle w:val="Compact"/>
+        <w:numPr>
+          <w:numId w:val="17"/>
+          <w:ilvl w:val="0"/>
+        </w:numPr>
+      </w:pPr>
+      <w:r>
+        <w:t xml:space="preserve">the</w:t>
+      </w:r>
+      <w:r>
+        <w:t xml:space="preserve"> </w:t>
+      </w:r>
+      <w:r>
+        <w:rPr>
+          <w:i/>
+        </w:rPr>
+        <w:t xml:space="preserve">formals</w:t>
+      </w:r>
+      <w:r>
+        <w:t xml:space="preserve"> </w:t>
+      </w:r>
+      <w:r>
+        <w:t xml:space="preserve">function returns a list of all the arguments of a function;</w:t>
+      </w:r>
+    </w:p>
+    <w:p>
+      <w:pPr>
+        <w:pStyle w:val="Compact"/>
+        <w:numPr>
+          <w:numId w:val="17"/>
+          <w:ilvl w:val="0"/>
+        </w:numPr>
+      </w:pPr>
+      <w:r>
+        <w:t xml:space="preserve">Function arguments can be missing or might have default values;</w:t>
+      </w:r>
+    </w:p>
+    <w:p>
+      <w:pPr>
+        <w:pStyle w:val="Compact"/>
+        <w:numPr>
+          <w:numId w:val="17"/>
+          <w:ilvl w:val="0"/>
+        </w:numPr>
+      </w:pPr>
+      <w:r>
+        <w:t xml:space="preserve">R functions arguments can be matched positionally or by name.</w:t>
+      </w:r>
+    </w:p>
+    <w:p>
+      <w:pPr>
+        <w:pStyle w:val="Compact"/>
+        <w:numPr>
+          <w:numId w:val="17"/>
+          <w:ilvl w:val="0"/>
+        </w:numPr>
+      </w:pPr>
+      <w:r>
+        <w:t xml:space="preserve">When an argument is matched by name, it is "taken out" of the argument list.</w:t>
+      </w:r>
+    </w:p>
+    <w:p>
+      <w:r>
+        <w:t xml:space="preserve">The order of operations when given an argument is:</w:t>
+      </w:r>
+    </w:p>
+    <w:p>
+      <w:pPr>
+        <w:pStyle w:val="Compact"/>
+        <w:numPr>
+          <w:numId w:val="18"/>
+          <w:ilvl w:val="0"/>
+        </w:numPr>
+      </w:pPr>
+      <w:r>
+        <w:t xml:space="preserve">check for exact match for a named argument;</w:t>
+      </w:r>
+    </w:p>
+    <w:p>
+      <w:pPr>
+        <w:pStyle w:val="Compact"/>
+        <w:numPr>
+          <w:numId w:val="18"/>
+          <w:ilvl w:val="0"/>
+        </w:numPr>
+      </w:pPr>
+      <w:r>
+        <w:t xml:space="preserve">check for a partial match;</w:t>
+      </w:r>
+    </w:p>
+    <w:p>
+      <w:pPr>
+        <w:pStyle w:val="Compact"/>
+        <w:numPr>
+          <w:numId w:val="18"/>
+          <w:ilvl w:val="0"/>
+        </w:numPr>
+      </w:pPr>
+      <w:r>
+        <w:t xml:space="preserve">check for a positional match.</w:t>
+      </w:r>
+    </w:p>
+    <w:p>
+      <w:r>
+        <w:t xml:space="preserve">Lazy evaluation: arguments to functions are evaluated only lazily, so they are evaluated only as needed.</w:t>
+      </w:r>
+    </w:p>
+    <w:p>
+      <w:r>
+        <w:t xml:space="preserve">The "..." argument:</w:t>
+      </w:r>
+    </w:p>
+    <w:p>
+      <w:pPr>
+        <w:pStyle w:val="Compact"/>
+        <w:numPr>
+          <w:numId w:val="19"/>
+          <w:ilvl w:val="0"/>
+        </w:numPr>
+      </w:pPr>
+      <w:r>
+        <w:t xml:space="preserve">indicate a variable number of arguments that are usually passed on to other functions;</w:t>
+      </w:r>
+    </w:p>
+    <w:p>
+      <w:pPr>
+        <w:pStyle w:val="Compact"/>
+        <w:numPr>
+          <w:numId w:val="19"/>
+          <w:ilvl w:val="0"/>
+        </w:numPr>
+      </w:pPr>
+      <w:r>
+        <w:t xml:space="preserve">is often used when extending another function and you don't want to copy the entire argument list of the original function;</w:t>
+      </w:r>
+    </w:p>
+    <w:p>
+      <w:pPr>
+        <w:pStyle w:val="Compact"/>
+        <w:numPr>
+          <w:numId w:val="19"/>
+          <w:ilvl w:val="0"/>
+        </w:numPr>
+      </w:pPr>
+      <w:r>
+        <w:t xml:space="preserve">is also necessary when the number of arguments passed to the function cannot be known in advance;</w:t>
+      </w:r>
+    </w:p>
+    <w:p>
+      <w:pPr>
+        <w:pStyle w:val="Compact"/>
+        <w:numPr>
+          <w:numId w:val="19"/>
+          <w:ilvl w:val="0"/>
+        </w:numPr>
+      </w:pPr>
+      <w:r>
+        <w:t xml:space="preserve">any arguments that apppear after ... on the argument list must be named explicitly and cannot be partially matched.</w:t>
+      </w:r>
+    </w:p>
+    <w:p>
+      <w:r>
+        <w:t xml:space="preserve">Binding values to symbols:</w:t>
+      </w:r>
+    </w:p>
+    <w:p>
+      <w:r>
+        <w:t xml:space="preserve">When R tries to bind a value to a symbol, it searches through a series of environments to find the appropriate value. The order is:</w:t>
+      </w:r>
+    </w:p>
+    <w:p>
+      <w:pPr>
+        <w:pStyle w:val="Compact"/>
+        <w:numPr>
+          <w:numId w:val="20"/>
+          <w:ilvl w:val="0"/>
+        </w:numPr>
+      </w:pPr>
+      <w:r>
+        <w:t xml:space="preserve">Search the global environment for a symbol name matching the one requested;</w:t>
+      </w:r>
+    </w:p>
+    <w:p>
+      <w:pPr>
+        <w:pStyle w:val="Compact"/>
+        <w:numPr>
+          <w:numId w:val="20"/>
+          <w:ilvl w:val="0"/>
+        </w:numPr>
+      </w:pPr>
+      <w:r>
+        <w:t xml:space="preserve">Search the namespaces of each of the packages of the</w:t>
+      </w:r>
+      <w:r>
+        <w:t xml:space="preserve"> </w:t>
+      </w:r>
+      <w:r>
+        <w:rPr>
+          <w:i/>
+        </w:rPr>
+        <w:t xml:space="preserve">search()</w:t>
+      </w:r>
+      <w:r>
+        <w:t xml:space="preserve"> </w:t>
+      </w:r>
+      <w:r>
+        <w:t xml:space="preserve">list.</w:t>
+      </w:r>
+    </w:p>
+    <w:p>
+      <w:pPr>
+        <w:pStyle w:val="Compact"/>
+        <w:numPr>
+          <w:numId w:val="21"/>
+          <w:ilvl w:val="0"/>
+        </w:numPr>
+      </w:pPr>
+      <w:r>
+        <w:t xml:space="preserve">The global environment is always the first element of the search;</w:t>
+      </w:r>
+    </w:p>
+    <w:p>
+      <w:pPr>
+        <w:pStyle w:val="Compact"/>
+        <w:numPr>
+          <w:numId w:val="21"/>
+          <w:ilvl w:val="0"/>
+        </w:numPr>
+      </w:pPr>
+      <w:r>
+        <w:t xml:space="preserve">The order of the packages on the search list matters;</w:t>
+      </w:r>
+    </w:p>
+    <w:p>
+      <w:pPr>
+        <w:pStyle w:val="Compact"/>
+        <w:numPr>
+          <w:numId w:val="21"/>
+          <w:ilvl w:val="0"/>
+        </w:numPr>
+      </w:pPr>
+      <w:r>
+        <w:t xml:space="preserve">When a userload a package with</w:t>
+      </w:r>
+      <w:r>
+        <w:t xml:space="preserve"> </w:t>
+      </w:r>
+      <w:r>
+        <w:rPr>
+          <w:i/>
+        </w:rPr>
+        <w:t xml:space="preserve">library()</w:t>
+      </w:r>
+      <w:r>
+        <w:t xml:space="preserve">, the namespace of the package gets put in position 2 of the search list;</w:t>
+      </w:r>
+    </w:p>
+    <w:p>
+      <w:pPr>
+        <w:pStyle w:val="Compact"/>
+        <w:numPr>
+          <w:numId w:val="21"/>
+          <w:ilvl w:val="0"/>
+        </w:numPr>
+      </w:pPr>
+      <w:r>
+        <w:t xml:space="preserve">R has separate namespace for fnctions and non-functions.</w:t>
+      </w:r>
+    </w:p>
+    <w:p>
+      <w:r>
+        <w:t xml:space="preserve">Environment:</w:t>
+      </w:r>
+    </w:p>
+    <w:p>
+      <w:pPr>
+        <w:pStyle w:val="Compact"/>
+        <w:numPr>
+          <w:numId w:val="22"/>
+          <w:ilvl w:val="0"/>
+        </w:numPr>
+      </w:pPr>
+      <w:r>
+        <w:t xml:space="preserve">An environment is a collection of (symbols,value) pairs;</w:t>
+      </w:r>
+    </w:p>
+    <w:p>
+      <w:pPr>
+        <w:pStyle w:val="Compact"/>
+        <w:numPr>
+          <w:numId w:val="22"/>
+          <w:ilvl w:val="0"/>
+        </w:numPr>
+      </w:pPr>
+      <w:r>
+        <w:t xml:space="preserve">Every environment ha a parent environment;</w:t>
+      </w:r>
+    </w:p>
+    <w:p>
+      <w:pPr>
+        <w:pStyle w:val="Compact"/>
+        <w:numPr>
+          <w:numId w:val="22"/>
+          <w:ilvl w:val="0"/>
+        </w:numPr>
+      </w:pPr>
+      <w:r>
+        <w:t xml:space="preserve">The only environment without a parent is the empty environment;</w:t>
+      </w:r>
+    </w:p>
+    <w:p>
+      <w:pPr>
+        <w:pStyle w:val="Compact"/>
+        <w:numPr>
+          <w:numId w:val="22"/>
+          <w:ilvl w:val="0"/>
+        </w:numPr>
+      </w:pPr>
+      <w:r>
+        <w:t xml:space="preserve">A function + an environment= a closure or function closure.</w:t>
+      </w:r>
+    </w:p>
+    <w:p>
+      <w:r>
+        <w:t xml:space="preserve">Scoping rules:</w:t>
+      </w:r>
+    </w:p>
+    <w:p>
+      <w:pPr>
+        <w:pStyle w:val="Compact"/>
+        <w:numPr>
+          <w:numId w:val="23"/>
+          <w:ilvl w:val="0"/>
+        </w:numPr>
+      </w:pPr>
+      <w:r>
+        <w:t xml:space="preserve">The scoping rules detemine how a value is associated with a free variable in a function (free variable are not formal arguments and are not assigned insided the funciton body);</w:t>
+      </w:r>
+    </w:p>
+    <w:p>
+      <w:pPr>
+        <w:pStyle w:val="Compact"/>
+        <w:numPr>
+          <w:numId w:val="23"/>
+          <w:ilvl w:val="0"/>
+        </w:numPr>
+      </w:pPr>
+      <w:r>
+        <w:t xml:space="preserve">R uses lexical scoping or static scoping. A common alternative is dynamic scoping;</w:t>
+      </w:r>
+    </w:p>
+    <w:p>
+      <w:pPr>
+        <w:pStyle w:val="Compact"/>
+        <w:numPr>
+          <w:numId w:val="23"/>
+          <w:ilvl w:val="0"/>
+        </w:numPr>
+      </w:pPr>
+      <w:r>
+        <w:t xml:space="preserve">Related to the scoping rules is how R uses the search list to bind a value to a symbol.</w:t>
+      </w:r>
+    </w:p>
+    <w:p>
+      <w:r>
+        <w:t xml:space="preserve">Lexical scoping:</w:t>
+      </w:r>
+    </w:p>
+    <w:p>
+      <w:pPr>
+        <w:pStyle w:val="Compact"/>
+        <w:numPr>
+          <w:numId w:val="24"/>
+          <w:ilvl w:val="0"/>
+        </w:numPr>
+      </w:pPr>
+      <w:r>
+        <w:t xml:space="preserve">If the value of the symbol is not found in the environment in which a function was defined, the search is continued in the parent environment;</w:t>
+      </w:r>
+    </w:p>
+    <w:p>
+      <w:pPr>
+        <w:pStyle w:val="Compact"/>
+        <w:numPr>
+          <w:numId w:val="24"/>
+          <w:ilvl w:val="0"/>
+        </w:numPr>
+      </w:pPr>
+      <w:r>
+        <w:t xml:space="preserve">The search continues down the sequence of parent environments until we hit the top-level environment;</w:t>
+      </w:r>
+    </w:p>
+    <w:p>
+      <w:pPr>
+        <w:pStyle w:val="Compact"/>
+        <w:numPr>
+          <w:numId w:val="24"/>
+          <w:ilvl w:val="0"/>
+        </w:numPr>
+      </w:pPr>
+      <w:r>
+        <w:t xml:space="preserve">After the top-level environment the search continues down the search list until we hit the empty environment.</w:t>
+      </w:r>
+    </w:p>
+    <w:p>
+      <w:pPr>
+        <w:pStyle w:val="Compact"/>
+        <w:numPr>
+          <w:numId w:val="24"/>
+          <w:ilvl w:val="0"/>
+        </w:numPr>
+      </w:pPr>
+      <w:r>
+        <w:t xml:space="preserve">If a value for a given symbol cannot be found once the empty environment is arrived at, the an error is thrown.</w:t>
+      </w:r>
+    </w:p>
+    <w:p>
+      <w:pPr>
+        <w:pStyle w:val="Compact"/>
+        <w:numPr>
+          <w:numId w:val="24"/>
+          <w:ilvl w:val="0"/>
+        </w:numPr>
+      </w:pPr>
+      <w:r>
+        <w:t xml:space="preserve">In R you can defined functions inside other functions: in this case the environment in which a function is defined is the body of another function;</w:t>
+      </w:r>
+    </w:p>
+    <w:p>
+      <w:r>
+        <w:t xml:space="preserve">Lexical vs Dynamic scoping:</w:t>
+      </w:r>
+    </w:p>
+    <w:p>
+      <w:pPr>
+        <w:pStyle w:val="Compact"/>
+        <w:numPr>
+          <w:numId w:val="25"/>
+          <w:ilvl w:val="0"/>
+        </w:numPr>
+      </w:pPr>
+      <w:r>
+        <w:t xml:space="preserve">With lexical scoping the value of a symbol is looked up in the environment in which the function is defined;</w:t>
+      </w:r>
+    </w:p>
+    <w:p>
+      <w:pPr>
+        <w:pStyle w:val="Compact"/>
+        <w:numPr>
+          <w:numId w:val="25"/>
+          <w:ilvl w:val="0"/>
+        </w:numPr>
+      </w:pPr>
+      <w:r>
+        <w:t xml:space="preserve">With dynamic scoping the value of a symbol is looked up in the environment from whic the function was called.</w:t>
+      </w:r>
+    </w:p>
+    <w:p>
+      <w:r>
+        <w:t xml:space="preserve">Coding standards for R:</w:t>
+      </w:r>
+    </w:p>
+    <w:p>
+      <w:pPr>
+        <w:pStyle w:val="Compact"/>
+        <w:numPr>
+          <w:numId w:val="26"/>
+          <w:ilvl w:val="0"/>
+        </w:numPr>
+      </w:pPr>
+      <w:r>
+        <w:t xml:space="preserve">Always use text files/text editor;</w:t>
+      </w:r>
+    </w:p>
+    <w:p>
+      <w:pPr>
+        <w:pStyle w:val="Compact"/>
+        <w:numPr>
+          <w:numId w:val="26"/>
+          <w:ilvl w:val="0"/>
+        </w:numPr>
+      </w:pPr>
+      <w:r>
+        <w:t xml:space="preserve">Indent your code (4 spaces at minimum, 8 spaces ideal);</w:t>
+      </w:r>
+    </w:p>
+    <w:p>
+      <w:pPr>
+        <w:pStyle w:val="Compact"/>
+        <w:numPr>
+          <w:numId w:val="26"/>
+          <w:ilvl w:val="0"/>
+        </w:numPr>
+      </w:pPr>
+      <w:r>
+        <w:t xml:space="preserve">Limit the width of your code (line length fixed to 80 columns prevents lots of nesting and very long functions);</w:t>
+      </w:r>
+    </w:p>
+    <w:p>
+      <w:pPr>
+        <w:pStyle w:val="Compact"/>
+        <w:numPr>
+          <w:numId w:val="26"/>
+          <w:ilvl w:val="0"/>
+        </w:numPr>
+      </w:pPr>
+      <w:r>
+        <w:t xml:space="preserve">Limit the length of individual functions.</w:t>
+      </w:r>
+    </w:p>
+    <w:p>
+      <w:r>
+        <w:t xml:space="preserve">Dates and times in R:</w:t>
+      </w:r>
+    </w:p>
+    <w:p>
+      <w:pPr>
+        <w:pStyle w:val="Compact"/>
+        <w:numPr>
+          <w:numId w:val="27"/>
+          <w:ilvl w:val="0"/>
+        </w:numPr>
+      </w:pPr>
+      <w:r>
+        <w:t xml:space="preserve">Dates are respresented by the Date class and can be coerced from a character string using the</w:t>
+      </w:r>
+      <w:r>
+        <w:t xml:space="preserve"> </w:t>
+      </w:r>
+      <w:r>
+        <w:rPr>
+          <w:i/>
+        </w:rPr>
+        <w:t xml:space="preserve">as.Date()</w:t>
+      </w:r>
+      <w:r>
+        <w:t xml:space="preserve"> </w:t>
+      </w:r>
+      <w:r>
+        <w:t xml:space="preserve">function;</w:t>
+      </w:r>
+    </w:p>
+    <w:p>
+      <w:pPr>
+        <w:pStyle w:val="Compact"/>
+        <w:numPr>
+          <w:numId w:val="27"/>
+          <w:ilvl w:val="0"/>
+        </w:numPr>
+      </w:pPr>
+      <w:r>
+        <w:t xml:space="preserve">Times are represented by the POSIXct or POSIXlt class;</w:t>
+      </w:r>
+    </w:p>
+    <w:p>
+      <w:pPr>
+        <w:pStyle w:val="Compact"/>
+        <w:numPr>
+          <w:numId w:val="27"/>
+          <w:ilvl w:val="0"/>
+        </w:numPr>
+      </w:pPr>
+      <w:r>
+        <w:t xml:space="preserve">POSIXct is just a very large integer under the hood;</w:t>
+      </w:r>
+    </w:p>
+    <w:p>
+      <w:pPr>
+        <w:pStyle w:val="Compact"/>
+        <w:numPr>
+          <w:numId w:val="27"/>
+          <w:ilvl w:val="0"/>
+        </w:numPr>
+      </w:pPr>
+      <w:r>
+        <w:t xml:space="preserve">POSIXlt is a list underneath and it stores other important information like the day of the week, day of the year, month, day of the month;</w:t>
+      </w:r>
+    </w:p>
+    <w:p>
+      <w:pPr>
+        <w:pStyle w:val="Compact"/>
+        <w:numPr>
+          <w:numId w:val="27"/>
+          <w:ilvl w:val="0"/>
+        </w:numPr>
+      </w:pPr>
+      <w:r>
+        <w:t xml:space="preserve">There are a number of generic functions that operate with times in R like weekdays, months, quarters.</w:t>
+      </w:r>
+    </w:p>
+    <w:p>
+      <w:pPr>
+        <w:pStyle w:val="Compact"/>
+        <w:numPr>
+          <w:numId w:val="27"/>
+          <w:ilvl w:val="0"/>
+        </w:numPr>
+      </w:pPr>
+      <w:r>
+        <w:t xml:space="preserve">Times can be coerced from a character string using</w:t>
+      </w:r>
+      <w:r>
+        <w:t xml:space="preserve"> </w:t>
+      </w:r>
+      <w:r>
+        <w:rPr>
+          <w:i/>
+        </w:rPr>
+        <w:t xml:space="preserve">as.POSIXct</w:t>
+      </w:r>
+      <w:r>
+        <w:t xml:space="preserve"> </w:t>
+      </w:r>
+      <w:r>
+        <w:t xml:space="preserve">or</w:t>
+      </w:r>
+      <w:r>
+        <w:t xml:space="preserve"> </w:t>
+      </w:r>
+      <w:r>
+        <w:rPr>
+          <w:i/>
+        </w:rPr>
+        <w:t xml:space="preserve">as.POSIXlt</w:t>
+      </w:r>
+      <w:r>
+        <w:t xml:space="preserve"> </w:t>
+      </w:r>
+      <w:r>
+        <w:t xml:space="preserve">function;</w:t>
+      </w:r>
+    </w:p>
+    <w:p>
+      <w:pPr>
+        <w:pStyle w:val="Compact"/>
+        <w:numPr>
+          <w:numId w:val="27"/>
+          <w:ilvl w:val="0"/>
+        </w:numPr>
+      </w:pPr>
+      <w:r>
+        <w:rPr>
+          <w:i/>
+        </w:rPr>
+        <w:t xml:space="preserve">strptime</w:t>
+      </w:r>
+      <w:r>
+        <w:t xml:space="preserve"> </w:t>
+      </w:r>
+      <w:r>
+        <w:t xml:space="preserve">function is useful when the date is written in a different format from "year-month-day hours:minuts:seconds"</w:t>
+      </w:r>
+    </w:p>
+    <w:p>
+      <w:pPr>
+        <w:pStyle w:val="Compact"/>
+        <w:numPr>
+          <w:numId w:val="27"/>
+          <w:ilvl w:val="0"/>
+        </w:numPr>
+      </w:pPr>
+      <w:r>
+        <w:t xml:space="preserve">You can use mathematical operation on dates and times of the same format</w:t>
+      </w:r>
+    </w:p>
+    <w:p>
+      <w:r>
+        <w:rPr>
+          <w:b/>
+        </w:rPr>
+        <w:t xml:space="preserve">Loop Functions and Debugging</w:t>
+      </w:r>
+    </w:p>
+    <w:p>
+      <w:r>
+        <w:t xml:space="preserve">There are some functions which implement loop to make life easier.</w:t>
+      </w:r>
+    </w:p>
+    <w:p>
+      <w:pPr>
+        <w:numPr>
+          <w:numId w:val="28"/>
+          <w:ilvl w:val="0"/>
+        </w:numPr>
+      </w:pPr>
+      <w:r>
+        <w:rPr>
+          <w:i/>
+        </w:rPr>
+        <w:t xml:space="preserve">lapply</w:t>
+      </w:r>
+      <w:r>
+        <w:t xml:space="preserve">: loop over a list and evaluate function on each element. It takes a list and a function as inputs and always returns a list. Lapply and friends make heavy use of anonymous functions.</w:t>
+      </w:r>
+    </w:p>
+    <w:p>
+      <w:pPr>
+        <w:numPr>
+          <w:numId w:val="28"/>
+          <w:ilvl w:val="0"/>
+        </w:numPr>
+      </w:pPr>
+      <w:r>
+        <w:rPr>
+          <w:i/>
+        </w:rPr>
+        <w:t xml:space="preserve">supply</w:t>
+      </w:r>
+      <w:r>
+        <w:t xml:space="preserve">: same as lapply but try to simplify the result. If the result is a list where every element is length 1, then a vector is returned; if the result is a list where every element is a vector of the same length (&gt;1) then a matrix is returned; if it can't figure things out, a list id returned.</w:t>
+      </w:r>
+    </w:p>
+    <w:p>
+      <w:pPr>
+        <w:numPr>
+          <w:numId w:val="28"/>
+          <w:ilvl w:val="0"/>
+        </w:numPr>
+      </w:pPr>
+      <w:r>
+        <w:rPr>
+          <w:i/>
+        </w:rPr>
+        <w:t xml:space="preserve">apply</w:t>
+      </w:r>
+      <w:r>
+        <w:t xml:space="preserve">: apply a function over the margins of an array. It is most often used to apply a function to the rows or columns of a matrix.</w:t>
+      </w:r>
+    </w:p>
+    <w:p>
+      <w:pPr>
+        <w:numPr>
+          <w:numId w:val="28"/>
+          <w:ilvl w:val="0"/>
+        </w:numPr>
+      </w:pPr>
+      <w:r>
+        <w:rPr>
+          <w:i/>
+        </w:rPr>
+        <w:t xml:space="preserve">tapply</w:t>
+      </w:r>
+      <w:r>
+        <w:t xml:space="preserve">: apply a function over subsets of a vector. It takes a vector and a list of factors as inputs.</w:t>
+      </w:r>
+    </w:p>
+    <w:p>
+      <w:pPr>
+        <w:numPr>
+          <w:numId w:val="28"/>
+          <w:ilvl w:val="0"/>
+        </w:numPr>
+      </w:pPr>
+      <w:r>
+        <w:rPr>
+          <w:i/>
+        </w:rPr>
+        <w:t xml:space="preserve">mapply</w:t>
+      </w:r>
+      <w:r>
+        <w:t xml:space="preserve">: multivariate version of lapply. It applies a function in parallel over a set of arguments.</w:t>
+      </w:r>
+    </w:p>
+    <w:p>
+      <w:pPr>
+        <w:numPr>
+          <w:numId w:val="28"/>
+          <w:ilvl w:val="0"/>
+        </w:numPr>
+      </w:pPr>
+      <w:r>
+        <w:rPr>
+          <w:i/>
+        </w:rPr>
+        <w:t xml:space="preserve">split</w:t>
+      </w:r>
+      <w:r>
+        <w:t xml:space="preserve">: take a vector or other objects and splits it into groups determined by factor or list of factors.</w:t>
+      </w:r>
+    </w:p>
+    <w:p>
+      <w:r>
+        <w:t xml:space="preserve">Indications that something is not right:</w:t>
+      </w:r>
+    </w:p>
+    <w:p>
+      <w:pPr>
+        <w:numPr>
+          <w:numId w:val="29"/>
+          <w:ilvl w:val="0"/>
+        </w:numPr>
+      </w:pPr>
+      <w:r>
+        <w:rPr>
+          <w:i/>
+        </w:rPr>
+        <w:t xml:space="preserve">message</w:t>
+      </w:r>
+      <w:r>
+        <w:t xml:space="preserve">: a generic notification/diagnostic message produced by the</w:t>
+      </w:r>
+      <w:r>
+        <w:t xml:space="preserve"> </w:t>
+      </w:r>
+      <w:r>
+        <w:rPr>
+          <w:i/>
+        </w:rPr>
+        <w:t xml:space="preserve">message</w:t>
+      </w:r>
+      <w:r>
+        <w:t xml:space="preserve"> </w:t>
+      </w:r>
+      <w:r>
+        <w:t xml:space="preserve">function; execution of the function continues.</w:t>
+      </w:r>
+    </w:p>
+    <w:p>
+      <w:pPr>
+        <w:numPr>
+          <w:numId w:val="29"/>
+          <w:ilvl w:val="0"/>
+        </w:numPr>
+      </w:pPr>
+      <w:r>
+        <w:rPr>
+          <w:i/>
+        </w:rPr>
+        <w:t xml:space="preserve">warning</w:t>
+      </w:r>
+      <w:r>
+        <w:t xml:space="preserve">: an indication that something is wrong but not necessarily fatal; execution of the function continues; generated by the</w:t>
+      </w:r>
+      <w:r>
+        <w:t xml:space="preserve"> </w:t>
+      </w:r>
+      <w:r>
+        <w:rPr>
+          <w:i/>
+        </w:rPr>
+        <w:t xml:space="preserve">warning</w:t>
+      </w:r>
+      <w:r>
+        <w:t xml:space="preserve"> </w:t>
+      </w:r>
+      <w:r>
+        <w:t xml:space="preserve">function.</w:t>
+      </w:r>
+    </w:p>
+    <w:p>
+      <w:pPr>
+        <w:numPr>
+          <w:numId w:val="29"/>
+          <w:ilvl w:val="0"/>
+        </w:numPr>
+      </w:pPr>
+      <w:r>
+        <w:rPr>
+          <w:i/>
+        </w:rPr>
+        <w:t xml:space="preserve">error</w:t>
+      </w:r>
+      <w:r>
+        <w:t xml:space="preserve">: an indication that a fatal problem has occurred; execution stops; produced by the</w:t>
+      </w:r>
+      <w:r>
+        <w:t xml:space="preserve"> </w:t>
+      </w:r>
+      <w:r>
+        <w:rPr>
+          <w:i/>
+        </w:rPr>
+        <w:t xml:space="preserve">stop</w:t>
+      </w:r>
+      <w:r>
+        <w:t xml:space="preserve"> </w:t>
+      </w:r>
+      <w:r>
+        <w:t xml:space="preserve">function.</w:t>
+      </w:r>
+    </w:p>
+    <w:p>
+      <w:pPr>
+        <w:numPr>
+          <w:numId w:val="29"/>
+          <w:ilvl w:val="0"/>
+        </w:numPr>
+      </w:pPr>
+      <w:r>
+        <w:rPr>
+          <w:i/>
+        </w:rPr>
+        <w:t xml:space="preserve">condition</w:t>
+      </w:r>
+      <w:r>
+        <w:t xml:space="preserve">: a generic concept for indicating that something unexpected can occur; programmers can create their own conditions.</w:t>
+      </w:r>
+    </w:p>
+    <w:p>
+      <w:r>
+        <w:t xml:space="preserve">How do you know that something is wrong with your function?</w:t>
+      </w:r>
+    </w:p>
+    <w:p>
+      <w:pPr>
+        <w:pStyle w:val="Compact"/>
+        <w:numPr>
+          <w:numId w:val="30"/>
+          <w:ilvl w:val="0"/>
+        </w:numPr>
+      </w:pPr>
+      <w:r>
+        <w:t xml:space="preserve">What was your input? How did you call the function?</w:t>
+      </w:r>
+    </w:p>
+    <w:p>
+      <w:pPr>
+        <w:pStyle w:val="Compact"/>
+        <w:numPr>
+          <w:numId w:val="30"/>
+          <w:ilvl w:val="0"/>
+        </w:numPr>
+      </w:pPr>
+      <w:r>
+        <w:t xml:space="preserve">What were you expecting? Output, messages, other results?</w:t>
+      </w:r>
+    </w:p>
+    <w:p>
+      <w:pPr>
+        <w:pStyle w:val="Compact"/>
+        <w:numPr>
+          <w:numId w:val="30"/>
+          <w:ilvl w:val="0"/>
+        </w:numPr>
+      </w:pPr>
+      <w:r>
+        <w:t xml:space="preserve">What did you get?</w:t>
+      </w:r>
+    </w:p>
+    <w:p>
+      <w:pPr>
+        <w:pStyle w:val="Compact"/>
+        <w:numPr>
+          <w:numId w:val="30"/>
+          <w:ilvl w:val="0"/>
+        </w:numPr>
+      </w:pPr>
+      <w:r>
+        <w:t xml:space="preserve">How does what you get differ from what you were expecting?</w:t>
+      </w:r>
+    </w:p>
+    <w:p>
+      <w:pPr>
+        <w:pStyle w:val="Compact"/>
+        <w:numPr>
+          <w:numId w:val="30"/>
+          <w:ilvl w:val="0"/>
+        </w:numPr>
+      </w:pPr>
+      <w:r>
+        <w:t xml:space="preserve">Were ypur expectations correct in the first place?</w:t>
+      </w:r>
+    </w:p>
+    <w:p>
+      <w:pPr>
+        <w:pStyle w:val="Compact"/>
+        <w:numPr>
+          <w:numId w:val="30"/>
+          <w:ilvl w:val="0"/>
+        </w:numPr>
+      </w:pPr>
+      <w:r>
+        <w:t xml:space="preserve">Can you reproduce the problem (exactly)?</w:t>
+      </w:r>
+    </w:p>
+    <w:p>
+      <w:r>
+        <w:t xml:space="preserve">Debugging tools in R:</w:t>
+      </w:r>
+    </w:p>
+    <w:p>
+      <w:pPr>
+        <w:numPr>
+          <w:numId w:val="31"/>
+          <w:ilvl w:val="0"/>
+        </w:numPr>
+      </w:pPr>
+      <w:r>
+        <w:rPr>
+          <w:i/>
+        </w:rPr>
+        <w:t xml:space="preserve">traceback</w:t>
+      </w:r>
+      <w:r>
+        <w:t xml:space="preserve">: prints out the sequence of calls (in a function) that lead to an error; does nothing if there's no error.</w:t>
+      </w:r>
+    </w:p>
+    <w:p>
+      <w:pPr>
+        <w:numPr>
+          <w:numId w:val="31"/>
+          <w:ilvl w:val="0"/>
+        </w:numPr>
+      </w:pPr>
+      <w:r>
+        <w:rPr>
+          <w:i/>
+        </w:rPr>
+        <w:t xml:space="preserve">debug</w:t>
+      </w:r>
+      <w:r>
+        <w:t xml:space="preserve">: flag a function for "debug" which allow you to step through execution of a function one line at a time.</w:t>
+      </w:r>
+    </w:p>
+    <w:p>
+      <w:pPr>
+        <w:numPr>
+          <w:numId w:val="31"/>
+          <w:ilvl w:val="0"/>
+        </w:numPr>
+      </w:pPr>
+      <w:r>
+        <w:rPr>
+          <w:i/>
+        </w:rPr>
+        <w:t xml:space="preserve">browser</w:t>
+      </w:r>
+      <w:r>
+        <w:t xml:space="preserve">: suspends the execution of a function wherever it is called and puts the function in debug mode.</w:t>
+      </w:r>
+    </w:p>
+    <w:p>
+      <w:pPr>
+        <w:numPr>
+          <w:numId w:val="31"/>
+          <w:ilvl w:val="0"/>
+        </w:numPr>
+      </w:pPr>
+      <w:r>
+        <w:rPr>
+          <w:i/>
+        </w:rPr>
+        <w:t xml:space="preserve">trace</w:t>
+      </w:r>
+      <w:r>
+        <w:t xml:space="preserve">: allows you to insert debugging code at chosen places in any function.</w:t>
+      </w:r>
+    </w:p>
+    <w:p>
+      <w:pPr>
+        <w:numPr>
+          <w:numId w:val="31"/>
+          <w:ilvl w:val="0"/>
+        </w:numPr>
+      </w:pPr>
+      <w:r>
+        <w:rPr>
+          <w:i/>
+        </w:rPr>
+        <w:t xml:space="preserve">recover</w:t>
+      </w:r>
+      <w:r>
+        <w:t xml:space="preserve">: allows you to modify the error behavior so that you can browse the function call stack</w:t>
+      </w:r>
+    </w:p>
+    <w:p>
+      <w:r>
+        <w:rPr>
+          <w:b/>
+        </w:rPr>
+        <w:t xml:space="preserve">Simulation in R</w:t>
+      </w:r>
+    </w:p>
+    <w:p>
+      <w:r>
+        <w:t xml:space="preserve">Probability distribution functions usually have four functions associated with them. The functions are prefixed with a</w:t>
+      </w:r>
+    </w:p>
+    <w:p>
+      <w:pPr>
+        <w:pStyle w:val="Compact"/>
+        <w:numPr>
+          <w:numId w:val="32"/>
+          <w:ilvl w:val="0"/>
+        </w:numPr>
+      </w:pPr>
+      <w:r>
+        <w:t xml:space="preserve">d for density</w:t>
+      </w:r>
+    </w:p>
+    <w:p>
+      <w:pPr>
+        <w:pStyle w:val="Compact"/>
+        <w:numPr>
+          <w:numId w:val="32"/>
+          <w:ilvl w:val="0"/>
+        </w:numPr>
+      </w:pPr>
+      <w:r>
+        <w:t xml:space="preserve">r for random numbe generation</w:t>
+      </w:r>
+    </w:p>
+    <w:p>
+      <w:pPr>
+        <w:pStyle w:val="Compact"/>
+        <w:numPr>
+          <w:numId w:val="32"/>
+          <w:ilvl w:val="0"/>
+        </w:numPr>
+      </w:pPr>
+      <w:r>
+        <w:t xml:space="preserve">p for cumulative distribution</w:t>
+      </w:r>
+    </w:p>
+    <w:p>
+      <w:pPr>
+        <w:numPr>
+          <w:numId w:val="32"/>
+          <w:ilvl w:val="0"/>
+        </w:numPr>
+      </w:pPr>
+      <w:r>
+        <w:t xml:space="preserve">q for quantile function.</w:t>
+      </w:r>
+    </w:p>
+    <w:p>
+      <w:pPr>
+        <w:pStyle w:val="Compact"/>
+        <w:numPr>
+          <w:numId w:val="32"/>
+          <w:ilvl w:val="0"/>
+        </w:numPr>
+      </w:pPr>
+      <w:r>
+        <w:t xml:space="preserve">Drawing samples from specific probability distributions can be done with r* functions</w:t>
+      </w:r>
+    </w:p>
+    <w:p>
+      <w:pPr>
+        <w:pStyle w:val="Compact"/>
+        <w:numPr>
+          <w:numId w:val="32"/>
+          <w:ilvl w:val="0"/>
+        </w:numPr>
+      </w:pPr>
+      <w:r>
+        <w:t xml:space="preserve">Standard distribution are built in: Normal, Poisson, Binomial, Exponential, Gamma, etc...</w:t>
+      </w:r>
+    </w:p>
+    <w:p>
+      <w:pPr>
+        <w:pStyle w:val="Compact"/>
+        <w:numPr>
+          <w:numId w:val="32"/>
+          <w:ilvl w:val="0"/>
+        </w:numPr>
+      </w:pPr>
+      <w:r>
+        <w:t xml:space="preserve">The cumulative distribution for a standard Normal distribution is the inverse of the probability distribution.</w:t>
+      </w:r>
+    </w:p>
+    <w:p>
+      <w:pPr>
+        <w:pStyle w:val="Compact"/>
+        <w:numPr>
+          <w:numId w:val="32"/>
+          <w:ilvl w:val="0"/>
+        </w:numPr>
+      </w:pPr>
+      <w:r>
+        <w:t xml:space="preserve">Always set the random number seed by</w:t>
+      </w:r>
+      <w:r>
+        <w:t xml:space="preserve"> </w:t>
+      </w:r>
+      <w:r>
+        <w:rPr>
+          <w:i/>
+        </w:rPr>
+        <w:t xml:space="preserve">set.seed()</w:t>
+      </w:r>
+      <w:r>
+        <w:t xml:space="preserve"> </w:t>
+      </w:r>
+      <w:r>
+        <w:t xml:space="preserve">when conducting a simulation</w:t>
+      </w:r>
+    </w:p>
+    <w:p>
+      <w:pPr>
+        <w:numPr>
+          <w:numId w:val="32"/>
+          <w:ilvl w:val="0"/>
+        </w:numPr>
+      </w:pPr>
+      <w:r>
+        <w:t xml:space="preserve">The sample function draws randomly from a specified set of (scalar) objects allowing you to sample from arbitrary distributions.</w:t>
+      </w:r>
+    </w:p>
+    <w:p>
+      <w:r>
+        <w:rPr>
+          <w:b/>
+        </w:rPr>
+        <w:t xml:space="preserve">Profiling R code</w:t>
+      </w:r>
+    </w:p>
+    <w:p>
+      <w:pPr>
+        <w:pStyle w:val="Compact"/>
+        <w:numPr>
+          <w:numId w:val="33"/>
+          <w:ilvl w:val="0"/>
+        </w:numPr>
+      </w:pPr>
+      <w:r>
+        <w:t xml:space="preserve">Profiling is a systematic way to examine how much time is spent in different parts of a program</w:t>
+      </w:r>
+    </w:p>
+    <w:p>
+      <w:pPr>
+        <w:pStyle w:val="Compact"/>
+        <w:numPr>
+          <w:numId w:val="33"/>
+          <w:ilvl w:val="0"/>
+        </w:numPr>
+      </w:pPr>
+      <w:r>
+        <w:t xml:space="preserve">Useful when trying to optimize your code</w:t>
+      </w:r>
+    </w:p>
+    <w:p>
+      <w:pPr>
+        <w:pStyle w:val="Compact"/>
+        <w:numPr>
+          <w:numId w:val="33"/>
+          <w:ilvl w:val="0"/>
+        </w:numPr>
+      </w:pPr>
+      <w:r>
+        <w:t xml:space="preserve">Getting biggest impact on speeding up code depends on knowing where the code spends most of its time: this cannot be done without performance analysis or profiling.ù</w:t>
+      </w:r>
+    </w:p>
+    <w:p>
+      <w:pPr>
+        <w:pStyle w:val="Compact"/>
+        <w:numPr>
+          <w:numId w:val="33"/>
+          <w:ilvl w:val="0"/>
+        </w:numPr>
+      </w:pPr>
+      <w:r>
+        <w:t xml:space="preserve">Genaral principle of optimization: design first, then optimize.</w:t>
+      </w:r>
+    </w:p>
+    <w:p>
+      <w:r>
+        <w:rPr>
+          <w:i/>
+        </w:rPr>
+        <w:t xml:space="preserve">system.time()</w:t>
+      </w:r>
+    </w:p>
+    <w:p>
+      <w:pPr>
+        <w:pStyle w:val="Compact"/>
+        <w:numPr>
+          <w:numId w:val="34"/>
+          <w:ilvl w:val="0"/>
+        </w:numPr>
+      </w:pPr>
+      <w:r>
+        <w:t xml:space="preserve">takes an arbitrary R expression as input and return the amount of time (in seconds) taken to evaluate the expression.</w:t>
+      </w:r>
+    </w:p>
+    <w:p>
+      <w:pPr>
+        <w:pStyle w:val="Compact"/>
+        <w:numPr>
+          <w:numId w:val="34"/>
+          <w:ilvl w:val="0"/>
+        </w:numPr>
+      </w:pPr>
+      <w:r>
+        <w:t xml:space="preserve">If there is an error, gives time until the error occurred.</w:t>
+      </w:r>
+    </w:p>
+    <w:p>
+      <w:pPr>
+        <w:pStyle w:val="Compact"/>
+        <w:numPr>
+          <w:numId w:val="34"/>
+          <w:ilvl w:val="0"/>
+        </w:numPr>
+      </w:pPr>
+      <w:r>
+        <w:t xml:space="preserve">Returns an object of class</w:t>
+      </w:r>
+      <w:r>
+        <w:t xml:space="preserve"> </w:t>
+      </w:r>
+      <w:r>
+        <w:rPr>
+          <w:i/>
+        </w:rPr>
+        <w:t xml:space="preserve">proc_time</w:t>
+      </w:r>
+      <w:r>
+        <w:t xml:space="preserve"> </w:t>
+      </w:r>
+      <w:r>
+        <w:t xml:space="preserve">with</w:t>
+      </w:r>
+      <w:r>
+        <w:t xml:space="preserve"> </w:t>
+      </w:r>
+      <w:r>
+        <w:rPr>
+          <w:i/>
+        </w:rPr>
+        <w:t xml:space="preserve">user time</w:t>
+      </w:r>
+      <w:r>
+        <w:t xml:space="preserve"> </w:t>
+      </w:r>
+      <w:r>
+        <w:t xml:space="preserve">and</w:t>
+      </w:r>
+      <w:r>
+        <w:t xml:space="preserve"> </w:t>
+      </w:r>
+      <w:r>
+        <w:rPr>
+          <w:i/>
+        </w:rPr>
+        <w:t xml:space="preserve">elapsed time</w:t>
+      </w:r>
+    </w:p>
+    <w:p>
+      <w:pPr>
+        <w:pStyle w:val="Compact"/>
+        <w:numPr>
+          <w:numId w:val="34"/>
+          <w:ilvl w:val="0"/>
+        </w:numPr>
+      </w:pPr>
+      <w:r>
+        <w:rPr>
+          <w:i/>
+        </w:rPr>
+        <w:t xml:space="preserve">user time</w:t>
+      </w:r>
+      <w:r>
+        <w:t xml:space="preserve">: time charged to the CPU(s) for this expression</w:t>
+      </w:r>
+    </w:p>
+    <w:p>
+      <w:pPr>
+        <w:pStyle w:val="Compact"/>
+        <w:numPr>
+          <w:numId w:val="34"/>
+          <w:ilvl w:val="0"/>
+        </w:numPr>
+      </w:pPr>
+      <w:r>
+        <w:rPr>
+          <w:i/>
+        </w:rPr>
+        <w:t xml:space="preserve">elapsed time</w:t>
+      </w:r>
+      <w:r>
+        <w:t xml:space="preserve">: "wall clock" time</w:t>
+      </w:r>
+    </w:p>
+    <w:p>
+      <w:pPr>
+        <w:pStyle w:val="Compact"/>
+        <w:numPr>
+          <w:numId w:val="34"/>
+          <w:ilvl w:val="0"/>
+        </w:numPr>
+      </w:pPr>
+      <w:r>
+        <w:t xml:space="preserve">Usually, the</w:t>
+      </w:r>
+      <w:r>
+        <w:t xml:space="preserve"> </w:t>
+      </w:r>
+      <w:r>
+        <w:rPr>
+          <w:i/>
+        </w:rPr>
+        <w:t xml:space="preserve">user time</w:t>
+      </w:r>
+      <w:r>
+        <w:t xml:space="preserve"> </w:t>
+      </w:r>
+      <w:r>
+        <w:t xml:space="preserve">and</w:t>
+      </w:r>
+      <w:r>
+        <w:t xml:space="preserve"> </w:t>
+      </w:r>
+      <w:r>
+        <w:rPr>
+          <w:i/>
+        </w:rPr>
+        <w:t xml:space="preserve">elapsed time</w:t>
+      </w:r>
+      <w:r>
+        <w:t xml:space="preserve"> </w:t>
+      </w:r>
+      <w:r>
+        <w:t xml:space="preserve">are relatively close, for straight computing tasks</w:t>
+      </w:r>
+    </w:p>
+    <w:p>
+      <w:pPr>
+        <w:pStyle w:val="Compact"/>
+        <w:numPr>
+          <w:numId w:val="34"/>
+          <w:ilvl w:val="0"/>
+        </w:numPr>
+      </w:pPr>
+      <w:r>
+        <w:rPr>
+          <w:i/>
+        </w:rPr>
+        <w:t xml:space="preserve">elapsed time</w:t>
+      </w:r>
+      <w:r>
+        <w:t xml:space="preserve"> </w:t>
+      </w:r>
+      <w:r>
+        <w:t xml:space="preserve">may be greater than</w:t>
+      </w:r>
+      <w:r>
+        <w:t xml:space="preserve"> </w:t>
+      </w:r>
+      <w:r>
+        <w:rPr>
+          <w:i/>
+        </w:rPr>
+        <w:t xml:space="preserve">user time</w:t>
+      </w:r>
+      <w:r>
+        <w:t xml:space="preserve"> </w:t>
+      </w:r>
+      <w:r>
+        <w:t xml:space="preserve">if the CPU spends a lot of time waiting around</w:t>
+      </w:r>
+    </w:p>
+    <w:p>
+      <w:pPr>
+        <w:pStyle w:val="Compact"/>
+        <w:numPr>
+          <w:numId w:val="34"/>
+          <w:ilvl w:val="0"/>
+        </w:numPr>
+      </w:pPr>
+      <w:r>
+        <w:rPr>
+          <w:i/>
+        </w:rPr>
+        <w:t xml:space="preserve">elapsed time</w:t>
+      </w:r>
+      <w:r>
+        <w:t xml:space="preserve"> </w:t>
+      </w:r>
+      <w:r>
+        <w:t xml:space="preserve">may be smaller than the</w:t>
+      </w:r>
+      <w:r>
+        <w:t xml:space="preserve"> </w:t>
+      </w:r>
+      <w:r>
+        <w:rPr>
+          <w:i/>
+        </w:rPr>
+        <w:t xml:space="preserve">user time</w:t>
+      </w:r>
+      <w:r>
+        <w:t xml:space="preserve"> </w:t>
+      </w:r>
+      <w:r>
+        <w:t xml:space="preserve">if your machine has multiple cores/processors and is capable of using them</w:t>
+      </w:r>
+    </w:p>
+    <w:p>
+      <w:pPr>
+        <w:pStyle w:val="Compact"/>
+        <w:numPr>
+          <w:numId w:val="34"/>
+          <w:ilvl w:val="0"/>
+        </w:numPr>
+      </w:pPr>
+      <w:r>
+        <w:t xml:space="preserve">Using</w:t>
+      </w:r>
+      <w:r>
+        <w:t xml:space="preserve"> </w:t>
+      </w:r>
+      <w:r>
+        <w:rPr>
+          <w:i/>
+        </w:rPr>
+        <w:t xml:space="preserve">system.time()</w:t>
+      </w:r>
+      <w:r>
+        <w:t xml:space="preserve"> </w:t>
+      </w:r>
+      <w:r>
+        <w:t xml:space="preserve">allows you to test certain functions or code blocks to see if they are taking excessive amounts of time</w:t>
+      </w:r>
+    </w:p>
+    <w:p>
+      <w:r>
+        <w:t xml:space="preserve">R Profiler</w:t>
+      </w:r>
+    </w:p>
+    <w:p>
+      <w:pPr>
+        <w:pStyle w:val="Compact"/>
+        <w:numPr>
+          <w:numId w:val="35"/>
+          <w:ilvl w:val="0"/>
+        </w:numPr>
+      </w:pPr>
+      <w:r>
+        <w:t xml:space="preserve">The</w:t>
+      </w:r>
+      <w:r>
+        <w:t xml:space="preserve"> </w:t>
+      </w:r>
+      <w:r>
+        <w:rPr>
+          <w:i/>
+        </w:rPr>
+        <w:t xml:space="preserve">Rprof()</w:t>
+      </w:r>
+      <w:r>
+        <w:t xml:space="preserve"> </w:t>
+      </w:r>
+      <w:r>
+        <w:t xml:space="preserve">function starts the profiler in R</w:t>
+      </w:r>
+    </w:p>
+    <w:p>
+      <w:pPr>
+        <w:pStyle w:val="Compact"/>
+        <w:numPr>
+          <w:numId w:val="35"/>
+          <w:ilvl w:val="0"/>
+        </w:numPr>
+      </w:pPr>
+      <w:r>
+        <w:t xml:space="preserve">The</w:t>
+      </w:r>
+      <w:r>
+        <w:t xml:space="preserve"> </w:t>
+      </w:r>
+      <w:r>
+        <w:rPr>
+          <w:i/>
+        </w:rPr>
+        <w:t xml:space="preserve">summaryRprof()</w:t>
+      </w:r>
+      <w:r>
+        <w:t xml:space="preserve"> </w:t>
+      </w:r>
+      <w:r>
+        <w:t xml:space="preserve">function summarizes the output from</w:t>
+      </w:r>
+      <w:r>
+        <w:t xml:space="preserve"> </w:t>
+      </w:r>
+      <w:r>
+        <w:rPr>
+          <w:i/>
+        </w:rPr>
+        <w:t xml:space="preserve">Rprof()</w:t>
+      </w:r>
+    </w:p>
+    <w:p>
+      <w:pPr>
+        <w:pStyle w:val="Compact"/>
+        <w:numPr>
+          <w:numId w:val="35"/>
+          <w:ilvl w:val="0"/>
+        </w:numPr>
+      </w:pPr>
+      <w:r>
+        <w:rPr>
+          <w:i/>
+        </w:rPr>
+        <w:t xml:space="preserve">Rprof()</w:t>
+      </w:r>
+      <w:r>
+        <w:t xml:space="preserve"> </w:t>
+      </w:r>
+      <w:r>
+        <w:t xml:space="preserve">keeps track of the function call stack at regularly sampled intervals and tabulates how much time is spent in each function</w:t>
+      </w:r>
+    </w:p>
+    <w:p>
+      <w:pPr>
+        <w:pStyle w:val="Compact"/>
+        <w:numPr>
+          <w:numId w:val="35"/>
+          <w:ilvl w:val="0"/>
+        </w:numPr>
+      </w:pPr>
+      <w:r>
+        <w:t xml:space="preserve">The</w:t>
+      </w:r>
+      <w:r>
+        <w:t xml:space="preserve"> </w:t>
+      </w:r>
+      <w:r>
+        <w:rPr>
+          <w:i/>
+        </w:rPr>
+        <w:t xml:space="preserve">summaryRprof()</w:t>
+      </w:r>
+      <w:r>
+        <w:t xml:space="preserve"> </w:t>
+      </w:r>
+      <w:r>
+        <w:t xml:space="preserve">function tabulates the R profiler output and calculates how much time is spent in which function</w:t>
+      </w:r>
+    </w:p>
+    <w:p>
+      <w:pPr>
+        <w:pStyle w:val="Compact"/>
+        <w:numPr>
+          <w:numId w:val="35"/>
+          <w:ilvl w:val="0"/>
+        </w:numPr>
+      </w:pPr>
+      <w:r>
+        <w:t xml:space="preserve">There are two methods for normalizing the data:</w:t>
+      </w:r>
+      <w:r>
+        <w:t xml:space="preserve"> </w:t>
+      </w:r>
+      <w:r>
+        <w:rPr>
+          <w:i/>
+        </w:rPr>
+        <w:t xml:space="preserve">by.total</w:t>
+      </w:r>
+      <w:r>
+        <w:t xml:space="preserve"> </w:t>
+      </w:r>
+      <w:r>
+        <w:t xml:space="preserve">and</w:t>
+      </w:r>
+      <w:r>
+        <w:t xml:space="preserve"> </w:t>
+      </w:r>
+      <w:r>
+        <w:rPr>
+          <w:i/>
+        </w:rPr>
+        <w:t xml:space="preserve">by.self</w:t>
+      </w:r>
+    </w:p>
+    <w:p>
+      <w:pPr>
+        <w:pStyle w:val="Compact"/>
+        <w:numPr>
+          <w:numId w:val="35"/>
+          <w:ilvl w:val="0"/>
+        </w:numPr>
+      </w:pPr>
+      <w:r>
+        <w:rPr>
+          <w:i/>
+        </w:rPr>
+        <w:t xml:space="preserve">by.total</w:t>
+      </w:r>
+      <w:r>
+        <w:t xml:space="preserve"> </w:t>
+      </w:r>
+      <w:r>
+        <w:t xml:space="preserve">divides the time spent in each function by the total run time</w:t>
+      </w:r>
+    </w:p>
+    <w:p>
+      <w:pPr>
+        <w:pStyle w:val="Compact"/>
+        <w:numPr>
+          <w:numId w:val="35"/>
+          <w:ilvl w:val="0"/>
+        </w:numPr>
+      </w:pPr>
+      <w:r>
+        <w:rPr>
+          <w:i/>
+        </w:rPr>
+        <w:t xml:space="preserve">by.self</w:t>
+      </w:r>
+      <w:r>
+        <w:t xml:space="preserve"> </w:t>
+      </w:r>
+      <w:r>
+        <w:t xml:space="preserve">does the sime but first subtracts out time spent in functions above in the call stack</w:t>
+      </w:r>
+    </w:p>
+    <w:p>
+      <w:pPr>
+        <w:pStyle w:val="Compact"/>
+        <w:numPr>
+          <w:numId w:val="35"/>
+          <w:ilvl w:val="0"/>
+        </w:numPr>
+      </w:pPr>
+      <w:r>
+        <w:t xml:space="preserve">C and Fortran code called by R is not profiled</w:t>
       </w:r>
     </w:p>
   </w:body>
@@ -1666,7 +3627,7 @@
 <file path=word/numbering.xml><?xml version="1.0" encoding="utf-8"?>
 <w:numbering xmlns:w="http://schemas.openxmlformats.org/wordprocessingml/2006/main">
   <w:abstractNum w:abstractNumId="0">
-    <w:nsid w:val="7288620c"/>
+    <w:nsid w:val="1bfc8690"/>
     <w:multiLevelType w:val="multilevel"/>
     <w:lvl w:ilvl="0">
       <w:numFmt w:val="bullet"/>
@@ -1747,7 +3708,7 @@
     </w:lvl>
   </w:abstractNum>
   <w:abstractNum w:abstractNumId="2">
-    <w:nsid w:val="ca8c0f7a"/>
+    <w:nsid w:val="87d691ec"/>
     <w:multiLevelType w:val="multilevel"/>
     <w:lvl w:ilvl="0">
       <w:numFmt w:val="bullet"/>
@@ -1818,6 +3779,94 @@
     <w:lvl w:ilvl="6">
       <w:numFmt w:val="bullet"/>
       <w:lvlText w:val="•"/>
+      <w:lvlJc w:val="left"/>
+      <w:pPr>
+        <w:tabs>
+          <w:tab w:val="num" w:pos="4320"/>
+        </w:tabs>
+        <w:ind w:left="4800" w:hanging="480"/>
+      </w:pPr>
+    </w:lvl>
+  </w:abstractNum>
+  <w:abstractNum w:abstractNumId="3">
+    <w:nsid w:val="3f45a6a9"/>
+    <w:multiLevelType w:val="multilevel"/>
+    <w:lvl w:ilvl="0">
+      <w:start w:val="1"/>
+      <w:numFmt w:val="decimal"/>
+      <w:lvlText w:val="%1."/>
+      <w:lvlJc w:val="left"/>
+      <w:pPr>
+        <w:tabs>
+          <w:tab w:val="num" w:pos="0"/>
+        </w:tabs>
+        <w:ind w:left="480" w:hanging="480"/>
+      </w:pPr>
+    </w:lvl>
+    <w:lvl w:ilvl="1">
+      <w:start w:val="1"/>
+      <w:numFmt w:val="decimal"/>
+      <w:lvlText w:val="%2."/>
+      <w:lvlJc w:val="left"/>
+      <w:pPr>
+        <w:tabs>
+          <w:tab w:val="num" w:pos="720"/>
+        </w:tabs>
+        <w:ind w:left="1200" w:hanging="480"/>
+      </w:pPr>
+    </w:lvl>
+    <w:lvl w:ilvl="2">
+      <w:start w:val="1"/>
+      <w:numFmt w:val="decimal"/>
+      <w:lvlText w:val="%3."/>
+      <w:lvlJc w:val="left"/>
+      <w:pPr>
+        <w:tabs>
+          <w:tab w:val="num" w:pos="1440"/>
+        </w:tabs>
+        <w:ind w:left="1920" w:hanging="480"/>
+      </w:pPr>
+    </w:lvl>
+    <w:lvl w:ilvl="3">
+      <w:start w:val="1"/>
+      <w:numFmt w:val="decimal"/>
+      <w:lvlText w:val="%4."/>
+      <w:lvlJc w:val="left"/>
+      <w:pPr>
+        <w:tabs>
+          <w:tab w:val="num" w:pos="2160"/>
+        </w:tabs>
+        <w:ind w:left="2640" w:hanging="480"/>
+      </w:pPr>
+    </w:lvl>
+    <w:lvl w:ilvl="4">
+      <w:start w:val="1"/>
+      <w:numFmt w:val="decimal"/>
+      <w:lvlText w:val="%5."/>
+      <w:lvlJc w:val="left"/>
+      <w:pPr>
+        <w:tabs>
+          <w:tab w:val="num" w:pos="2880"/>
+        </w:tabs>
+        <w:ind w:left="3360" w:hanging="480"/>
+      </w:pPr>
+    </w:lvl>
+    <w:lvl w:ilvl="5">
+      <w:start w:val="1"/>
+      <w:numFmt w:val="decimal"/>
+      <w:lvlText w:val="%6."/>
+      <w:lvlJc w:val="left"/>
+      <w:pPr>
+        <w:tabs>
+          <w:tab w:val="num" w:pos="3600"/>
+        </w:tabs>
+        <w:ind w:left="4080" w:hanging="480"/>
+      </w:pPr>
+    </w:lvl>
+    <w:lvl w:ilvl="6">
+      <w:start w:val="1"/>
+      <w:numFmt w:val="decimal"/>
+      <w:lvlText w:val="%7."/>
       <w:lvlJc w:val="left"/>
       <w:pPr>
         <w:tabs>
@@ -1867,6 +3916,90 @@
     <w:abstractNumId w:val="2"/>
   </w:num>
   <w:num w:numId="14">
+    <w:abstractNumId w:val="2"/>
+  </w:num>
+  <w:num w:numId="15">
+    <w:abstractNumId w:val="2"/>
+  </w:num>
+  <w:num w:numId="16">
+    <w:abstractNumId w:val="2"/>
+  </w:num>
+  <w:num w:numId="17">
+    <w:abstractNumId w:val="2"/>
+  </w:num>
+  <w:num w:numId="18">
+    <w:abstractNumId w:val="2"/>
+  </w:num>
+  <w:num w:numId="19">
+    <w:abstractNumId w:val="2"/>
+  </w:num>
+  <w:num w:numId="20">
+    <w:abstractNumId w:val="3"/>
+    <w:lvlOverride w:ilvl="0">
+      <w:startOverride w:val="1"/>
+    </w:lvlOverride>
+    <w:lvlOverride w:ilvl="1">
+      <w:startOverride w:val="1"/>
+    </w:lvlOverride>
+    <w:lvlOverride w:ilvl="2">
+      <w:startOverride w:val="1"/>
+    </w:lvlOverride>
+    <w:lvlOverride w:ilvl="3">
+      <w:startOverride w:val="1"/>
+    </w:lvlOverride>
+    <w:lvlOverride w:ilvl="4">
+      <w:startOverride w:val="1"/>
+    </w:lvlOverride>
+    <w:lvlOverride w:ilvl="5">
+      <w:startOverride w:val="1"/>
+    </w:lvlOverride>
+    <w:lvlOverride w:ilvl="6">
+      <w:startOverride w:val="1"/>
+    </w:lvlOverride>
+  </w:num>
+  <w:num w:numId="21">
+    <w:abstractNumId w:val="2"/>
+  </w:num>
+  <w:num w:numId="22">
+    <w:abstractNumId w:val="2"/>
+  </w:num>
+  <w:num w:numId="23">
+    <w:abstractNumId w:val="2"/>
+  </w:num>
+  <w:num w:numId="24">
+    <w:abstractNumId w:val="2"/>
+  </w:num>
+  <w:num w:numId="25">
+    <w:abstractNumId w:val="2"/>
+  </w:num>
+  <w:num w:numId="26">
+    <w:abstractNumId w:val="2"/>
+  </w:num>
+  <w:num w:numId="27">
+    <w:abstractNumId w:val="2"/>
+  </w:num>
+  <w:num w:numId="28">
+    <w:abstractNumId w:val="2"/>
+  </w:num>
+  <w:num w:numId="29">
+    <w:abstractNumId w:val="2"/>
+  </w:num>
+  <w:num w:numId="30">
+    <w:abstractNumId w:val="2"/>
+  </w:num>
+  <w:num w:numId="31">
+    <w:abstractNumId w:val="2"/>
+  </w:num>
+  <w:num w:numId="32">
+    <w:abstractNumId w:val="2"/>
+  </w:num>
+  <w:num w:numId="33">
+    <w:abstractNumId w:val="2"/>
+  </w:num>
+  <w:num w:numId="34">
+    <w:abstractNumId w:val="2"/>
+  </w:num>
+  <w:num w:numId="35">
     <w:abstractNumId w:val="2"/>
   </w:num>
 </w:numbering>

</xml_diff>